<commit_message>
change in one line
</commit_message>
<xml_diff>
--- a/Assignment 3/writeup_macgregor.docx
+++ b/Assignment 3/writeup_macgregor.docx
@@ -227,21 +227,7 @@
           <w:sz w:val="22"/>
           <w:szCs w:val="22"/>
         </w:rPr>
-        <w:t xml:space="preserve">Our objective is to be able to predict whether a project will </w:t>
-      </w:r>
-      <w:r>
-        <w:rPr>
-          <w:sz w:val="22"/>
-          <w:szCs w:val="22"/>
-        </w:rPr>
-        <w:t xml:space="preserve">get fully funded or not, which is </w:t>
-      </w:r>
-      <w:r>
-        <w:rPr>
-          <w:sz w:val="22"/>
-          <w:szCs w:val="22"/>
-        </w:rPr>
-        <w:t xml:space="preserve">captured by a </w:t>
+        <w:t xml:space="preserve">Our objective is to be able to predict whether a project will get fully funded or not, which is captured by a </w:t>
       </w:r>
       <w:r>
         <w:rPr>
@@ -864,19 +850,7 @@
         <w:rPr>
           <w:rFonts w:eastAsiaTheme="minorHAnsi"/>
         </w:rPr>
-        <w:t>Corresponds to</w:t>
-      </w:r>
-      <w:r>
-        <w:rPr>
-          <w:rFonts w:eastAsiaTheme="minorHAnsi"/>
-        </w:rPr>
-        <w:t xml:space="preserve"> the accuracy over the cases predicted to be positive.</w:t>
-      </w:r>
-      <w:r>
-        <w:rPr>
-          <w:rFonts w:eastAsiaTheme="minorHAnsi"/>
-        </w:rPr>
-        <w:t xml:space="preserve"> A high precision means that the proport</w:t>
+        <w:t>Corresponds to the accuracy over the cases predicted to be positive. A high precision means that the proport</w:t>
       </w:r>
       <w:r>
         <w:rPr>
@@ -1112,14 +1086,7 @@
           <w:sz w:val="22"/>
           <w:szCs w:val="22"/>
         </w:rPr>
-        <w:t>P</w:t>
-      </w:r>
-      <w:r>
-        <w:rPr>
-          <w:sz w:val="22"/>
-          <w:szCs w:val="22"/>
-        </w:rPr>
-        <w:t xml:space="preserve">recision and recall are terribly important for the prediction we want to make. We want to be sure that we are allocating the resources we have to the people who need it the most, hence precision ensures that we are doing so. Recall ensures that we are targeting all of those who need the help. </w:t>
+        <w:t xml:space="preserve">Precision and recall are terribly important for the prediction we want to make. We want to be sure that we are allocating the resources we have to the people who need it the most, hence precision ensures that we are doing so. Recall ensures that we are targeting all of those who need the help. </w:t>
       </w:r>
       <w:r>
         <w:rPr>
@@ -1151,42 +1118,7 @@
           <w:sz w:val="22"/>
           <w:szCs w:val="22"/>
         </w:rPr>
-        <w:t>For an initial stage of the analysis, I restrict</w:t>
-      </w:r>
-      <w:r>
-        <w:rPr>
-          <w:sz w:val="22"/>
-          <w:szCs w:val="22"/>
-        </w:rPr>
-        <w:t xml:space="preserve"> the frame in order to use only observations from 2012, due to time restrictions for testing the whole grid. </w:t>
-      </w:r>
-      <w:r>
-        <w:rPr>
-          <w:sz w:val="22"/>
-          <w:szCs w:val="22"/>
-        </w:rPr>
-        <w:t xml:space="preserve">Moreover, I try </w:t>
-      </w:r>
-      <w:r>
-        <w:rPr>
-          <w:sz w:val="22"/>
-          <w:szCs w:val="22"/>
-        </w:rPr>
-        <w:t xml:space="preserve">three different </w:t>
-      </w:r>
-      <w:r>
-        <w:rPr>
-          <w:sz w:val="22"/>
-          <w:szCs w:val="22"/>
-        </w:rPr>
-        <w:t>time splits</w:t>
-      </w:r>
-      <w:r>
-        <w:rPr>
-          <w:sz w:val="22"/>
-          <w:szCs w:val="22"/>
-        </w:rPr>
-        <w:t xml:space="preserve">, keeping test sets of .5, .6 and .7, respectively. For this cases, we find these results: </w:t>
+        <w:t xml:space="preserve">For an initial stage of the analysis, I restrict the frame in order to use only observations from 2012, due to time restrictions for testing the whole grid. Moreover, I try three different time splits, keeping test sets of .5, .6 and .7, respectively. For this cases, we find these results: </w:t>
       </w:r>
     </w:p>
     <w:p>
@@ -1239,21 +1171,7 @@
           <w:sz w:val="22"/>
           <w:szCs w:val="22"/>
         </w:rPr>
-        <w:t xml:space="preserve">We start by analyzing the results for </w:t>
-      </w:r>
-      <w:r>
-        <w:rPr>
-          <w:sz w:val="22"/>
-          <w:szCs w:val="22"/>
-        </w:rPr>
-        <w:t>annex model_2012-07-31.csv</w:t>
-      </w:r>
-      <w:r>
-        <w:rPr>
-          <w:sz w:val="22"/>
-          <w:szCs w:val="22"/>
-        </w:rPr>
-        <w:t xml:space="preserve">, </w:t>
+        <w:t xml:space="preserve">We start by analyzing the results for annex model_2012-07-31.csv, </w:t>
       </w:r>
       <w:r>
         <w:rPr>
@@ -1332,14 +1250,7 @@
           <w:sz w:val="22"/>
           <w:szCs w:val="22"/>
         </w:rPr>
-        <w:t xml:space="preserve"> that i</w:t>
-      </w:r>
-      <w:r>
-        <w:rPr>
-          <w:sz w:val="22"/>
-          <w:szCs w:val="22"/>
-        </w:rPr>
-        <w:t>n general, the numbers for each model</w:t>
+        <w:t xml:space="preserve"> that in general, the numbers for each model</w:t>
       </w:r>
       <w:r>
         <w:rPr>
@@ -1481,169 +1392,203 @@
         <w:jc w:val="both"/>
         <w:rPr>
           <w:i/>
+          <w:sz w:val="22"/>
+          <w:szCs w:val="22"/>
+        </w:rPr>
+      </w:pPr>
+      <w:r>
+        <w:rPr>
+          <w:i/>
+          <w:sz w:val="22"/>
+          <w:szCs w:val="22"/>
+        </w:rPr>
+        <w:t xml:space="preserve">KNN </w:t>
+      </w:r>
+    </w:p>
+    <w:p>
+      <w:pPr>
+        <w:jc w:val="both"/>
+        <w:rPr>
+          <w:rFonts w:ascii="Calibri" w:eastAsia="Times New Roman" w:hAnsi="Calibri"/>
+          <w:color w:val="000000"/>
+        </w:rPr>
+      </w:pPr>
+      <w:r>
+        <w:rPr>
+          <w:sz w:val="22"/>
+          <w:szCs w:val="22"/>
+        </w:rPr>
+        <w:t xml:space="preserve">With KNN it is worth noting that the time it takes to perform is very high, and that this time grows as the number of KNN calculated increases. Moreover, we see a homogeneity in the results for each threshold, with the number of neighbors being the most determinant parameter for our data, noting that precision is highest when the number of KNN is lower. However, here we notice again the trade-off between precision and recall given that recall increases as we increase KNN. The harmonic mean of both is highest with less neighbors, but our computation returns an area under the curve of 0. By analyzing the other models ran for KNN, we do see that area under the curve is greater when we use more neighbors in our analysis, so if we don’t aim at maximizing precision at a given percent, these specifications seem better. In particular, it is maximized with 50 nearest neighbors, a uniform type of weighting and a kd_tree algorithm. </w:t>
+      </w:r>
+    </w:p>
+    <w:p>
+      <w:pPr>
+        <w:jc w:val="both"/>
+        <w:rPr>
+          <w:sz w:val="22"/>
+          <w:szCs w:val="22"/>
+        </w:rPr>
+      </w:pPr>
+    </w:p>
+    <w:p>
+      <w:pPr>
+        <w:jc w:val="both"/>
+        <w:rPr>
+          <w:rFonts w:ascii="Calibri" w:eastAsia="Times New Roman" w:hAnsi="Calibri"/>
+          <w:color w:val="000000"/>
+        </w:rPr>
+      </w:pPr>
+      <w:r>
+        <w:rPr>
+          <w:sz w:val="22"/>
+          <w:szCs w:val="22"/>
+        </w:rPr>
+        <w:t xml:space="preserve">Of </w:t>
+      </w:r>
+      <w:r>
+        <w:rPr>
+          <w:sz w:val="22"/>
+          <w:szCs w:val="22"/>
+        </w:rPr>
+        <w:t>all the models conducted</w:t>
+      </w:r>
+      <w:r>
+        <w:rPr>
+          <w:sz w:val="22"/>
+          <w:szCs w:val="22"/>
+        </w:rPr>
+        <w:t xml:space="preserve">, the one that maximizes the area under </w:t>
+      </w:r>
+      <w:r>
+        <w:rPr>
+          <w:sz w:val="22"/>
+          <w:szCs w:val="22"/>
+        </w:rPr>
+        <w:t>the curve</w:t>
+      </w:r>
+      <w:r>
+        <w:rPr>
+          <w:sz w:val="22"/>
+          <w:szCs w:val="22"/>
+        </w:rPr>
+        <w:t xml:space="preserve"> is Gradient Boosting, even though</w:t>
+      </w:r>
+      <w:r>
+        <w:rPr>
+          <w:sz w:val="22"/>
+          <w:szCs w:val="22"/>
+        </w:rPr>
+        <w:t>, with those parameters (learning rate = .001)</w:t>
+      </w:r>
+      <w:r>
+        <w:rPr>
+          <w:sz w:val="22"/>
+          <w:szCs w:val="22"/>
+        </w:rPr>
+        <w:t xml:space="preserve"> it is the one that gives us the lower precision at the top percent. </w:t>
+      </w:r>
+      <w:r>
+        <w:rPr>
+          <w:sz w:val="22"/>
+          <w:szCs w:val="22"/>
+        </w:rPr>
+        <w:t xml:space="preserve">This underlines a big trade off decision to be made, about whether we care about maximizing </w:t>
+      </w:r>
+      <w:r>
+        <w:rPr>
+          <w:sz w:val="22"/>
+          <w:szCs w:val="22"/>
+        </w:rPr>
+        <w:t xml:space="preserve">the area under the curve estimation, or we care about the performance at a given threshold. </w:t>
+      </w:r>
+      <w:r>
+        <w:rPr>
+          <w:sz w:val="22"/>
+          <w:szCs w:val="22"/>
+        </w:rPr>
+        <w:t xml:space="preserve">An important factor </w:t>
+      </w:r>
+      <w:r>
+        <w:rPr>
+          <w:sz w:val="22"/>
+          <w:szCs w:val="22"/>
+        </w:rPr>
+        <w:t>to decide how to decide which model to use is to</w:t>
+      </w:r>
+      <w:r>
+        <w:rPr>
+          <w:sz w:val="22"/>
+          <w:szCs w:val="22"/>
+        </w:rPr>
+        <w:t xml:space="preserve"> take into consideration is how much resources can be invested in helping the projects. If little resources are available, we might want to use precision at small percentages as the important measure evaluating the model that is more adequate for us</w:t>
+      </w:r>
+      <w:r>
+        <w:rPr>
+          <w:sz w:val="22"/>
+          <w:szCs w:val="22"/>
+        </w:rPr>
+        <w:t xml:space="preserve">, and thus use a Gradient Booster with a learning rate of 0.5. If we not only care about those that we can target at a specific level, but we would like to target more, and make sure to be reaching out to everyone that needs the help (which means not misclassifying as </w:t>
+      </w:r>
+      <w:r>
+        <w:rPr>
+          <w:i/>
+          <w:sz w:val="22"/>
+          <w:szCs w:val="22"/>
+        </w:rPr>
+        <w:t>not in need</w:t>
+      </w:r>
+      <w:r>
+        <w:rPr>
+          <w:sz w:val="22"/>
+          <w:szCs w:val="22"/>
+        </w:rPr>
+        <w:t xml:space="preserve"> those who are), we should decide better with an AUC performance.  </w:t>
+      </w:r>
+    </w:p>
+    <w:p>
+      <w:pPr>
+        <w:jc w:val="both"/>
+        <w:rPr>
+          <w:sz w:val="22"/>
+          <w:szCs w:val="22"/>
+        </w:rPr>
+      </w:pPr>
+    </w:p>
+    <w:p>
+      <w:pPr>
+        <w:jc w:val="both"/>
+        <w:rPr>
+          <w:rFonts w:ascii="Calibri" w:eastAsia="Times New Roman" w:hAnsi="Calibri"/>
+          <w:color w:val="000000"/>
+        </w:rPr>
+      </w:pPr>
+      <w:r>
+        <w:rPr>
+          <w:sz w:val="22"/>
+          <w:szCs w:val="22"/>
+        </w:rPr>
+        <w:t>These results are supported when we run the models with all data (from 2011 until 2014), with one split of time (‘complete_all_obs.csv’)</w:t>
+      </w:r>
+    </w:p>
+    <w:p>
+      <w:pPr>
+        <w:jc w:val="both"/>
+        <w:rPr>
+          <w:sz w:val="22"/>
+          <w:szCs w:val="22"/>
+        </w:rPr>
+      </w:pPr>
+    </w:p>
+    <w:p>
+      <w:pPr>
+        <w:jc w:val="both"/>
+        <w:rPr>
           <w:sz w:val="22"/>
           <w:szCs w:val="22"/>
         </w:rPr>
       </w:pPr>
       <w:bookmarkStart w:id="0" w:name="_GoBack"/>
       <w:bookmarkEnd w:id="0"/>
-      <w:r>
-        <w:rPr>
-          <w:i/>
-          <w:sz w:val="22"/>
-          <w:szCs w:val="22"/>
-        </w:rPr>
-        <w:t xml:space="preserve">KNN </w:t>
-      </w:r>
-    </w:p>
-    <w:p>
-      <w:pPr>
-        <w:jc w:val="both"/>
-        <w:rPr>
-          <w:rFonts w:ascii="Calibri" w:eastAsia="Times New Roman" w:hAnsi="Calibri"/>
-          <w:color w:val="000000"/>
-        </w:rPr>
-      </w:pPr>
-      <w:r>
-        <w:rPr>
-          <w:sz w:val="22"/>
-          <w:szCs w:val="22"/>
-        </w:rPr>
-        <w:t xml:space="preserve">With KNN it is worth noting that the time it takes to perform is very high, and that this time grows as the number of KNN calculated increases. Moreover, we see a homogeneity in the results for each threshold, with the number of neighbors being the most determinant parameter for our data, noting that precision is highest when the number of KNN is lower. However, here we notice again the trade-off between precision and recall given that recall increases as we increase KNN. The harmonic mean of both is highest with less neighbors, but our computation returns an area under the curve of 0. By analyzing the other models ran for KNN, we do see that area under the curve is greater when we use more neighbors in our analysis, so if we don’t aim at maximizing precision at a given percent, these specifications seem better. In particular, it is maximized with 50 nearest neighbors, a uniform type of weighting and a kd_tree algorithm. </w:t>
-      </w:r>
-    </w:p>
-    <w:p>
-      <w:pPr>
-        <w:jc w:val="both"/>
-        <w:rPr>
-          <w:sz w:val="22"/>
-          <w:szCs w:val="22"/>
-        </w:rPr>
-      </w:pPr>
-    </w:p>
-    <w:p>
-      <w:pPr>
-        <w:jc w:val="both"/>
-        <w:rPr>
-          <w:rFonts w:ascii="Calibri" w:eastAsia="Times New Roman" w:hAnsi="Calibri"/>
-          <w:color w:val="000000"/>
-        </w:rPr>
-      </w:pPr>
-      <w:r>
-        <w:rPr>
-          <w:sz w:val="22"/>
-          <w:szCs w:val="22"/>
-        </w:rPr>
-        <w:t xml:space="preserve">Of </w:t>
-      </w:r>
-      <w:r>
-        <w:rPr>
-          <w:sz w:val="22"/>
-          <w:szCs w:val="22"/>
-        </w:rPr>
-        <w:t>all the models conducted</w:t>
-      </w:r>
-      <w:r>
-        <w:rPr>
-          <w:sz w:val="22"/>
-          <w:szCs w:val="22"/>
-        </w:rPr>
-        <w:t xml:space="preserve">, the one that maximizes the area under </w:t>
-      </w:r>
-      <w:r>
-        <w:rPr>
-          <w:sz w:val="22"/>
-          <w:szCs w:val="22"/>
-        </w:rPr>
-        <w:t>the curve</w:t>
-      </w:r>
-      <w:r>
-        <w:rPr>
-          <w:sz w:val="22"/>
-          <w:szCs w:val="22"/>
-        </w:rPr>
-        <w:t xml:space="preserve"> is Gradient Boosting, even though</w:t>
-      </w:r>
-      <w:r>
-        <w:rPr>
-          <w:sz w:val="22"/>
-          <w:szCs w:val="22"/>
-        </w:rPr>
-        <w:t>, with those parameters (learning rate = .001)</w:t>
-      </w:r>
-      <w:r>
-        <w:rPr>
-          <w:sz w:val="22"/>
-          <w:szCs w:val="22"/>
-        </w:rPr>
-        <w:t xml:space="preserve"> it is the one that gives us the lower precision at the top percent. </w:t>
-      </w:r>
-      <w:r>
-        <w:rPr>
-          <w:sz w:val="22"/>
-          <w:szCs w:val="22"/>
-        </w:rPr>
-        <w:t xml:space="preserve">This underlines a big trade off decision to be made, about whether we care about maximizing </w:t>
-      </w:r>
-      <w:r>
-        <w:rPr>
-          <w:sz w:val="22"/>
-          <w:szCs w:val="22"/>
-        </w:rPr>
-        <w:t xml:space="preserve">the area under the curve estimation, or we care about the performance at a given threshold. </w:t>
-      </w:r>
-      <w:r>
-        <w:rPr>
-          <w:sz w:val="22"/>
-          <w:szCs w:val="22"/>
-        </w:rPr>
-        <w:t xml:space="preserve">An important factor </w:t>
-      </w:r>
-      <w:r>
-        <w:rPr>
-          <w:sz w:val="22"/>
-          <w:szCs w:val="22"/>
-        </w:rPr>
-        <w:t>to decide how to decide which model to use is to</w:t>
-      </w:r>
-      <w:r>
-        <w:rPr>
-          <w:sz w:val="22"/>
-          <w:szCs w:val="22"/>
-        </w:rPr>
-        <w:t xml:space="preserve"> take into consideration is how much resources can be invested in helping the projects. If little resources are available, we might want to use precision at small percentages as the important measure evaluating the model that is more adequate for us</w:t>
-      </w:r>
-      <w:r>
-        <w:rPr>
-          <w:sz w:val="22"/>
-          <w:szCs w:val="22"/>
-        </w:rPr>
-        <w:t xml:space="preserve">, and thus use a Gradient Booster with a learning rate of 0.5. If we not only care about those that we can target at a specific level, but we would like to target more, and make sure to be reaching out to everyone that needs the help (which means not misclassifying as </w:t>
-      </w:r>
-      <w:r>
-        <w:rPr>
-          <w:i/>
-          <w:sz w:val="22"/>
-          <w:szCs w:val="22"/>
-        </w:rPr>
-        <w:t>not in need</w:t>
-      </w:r>
-      <w:r>
-        <w:rPr>
-          <w:sz w:val="22"/>
-          <w:szCs w:val="22"/>
-        </w:rPr>
-        <w:t xml:space="preserve"> those who are), we should decide better with an AUC performance.  </w:t>
-      </w:r>
-    </w:p>
-    <w:p>
-      <w:pPr>
-        <w:jc w:val="both"/>
-        <w:rPr>
-          <w:sz w:val="22"/>
-          <w:szCs w:val="22"/>
-        </w:rPr>
-      </w:pPr>
     </w:p>
     <w:p>
       <w:pPr>
@@ -1881,15 +1826,7 @@
           <w:szCs w:val="20"/>
           <w:lang w:val="en-AU"/>
         </w:rPr>
-        <w:t xml:space="preserve"> </w:t>
-      </w:r>
-      <w:r>
-        <w:rPr>
-          <w:sz w:val="20"/>
-          <w:szCs w:val="20"/>
-          <w:lang w:val="en-AU"/>
-        </w:rPr>
-        <w:t>https://www.kaggle.com/c/kdd-cup-2014-predicting-excitement-at-donors-choose/data</w:t>
+        <w:t xml:space="preserve"> https://www.kaggle.com/c/kdd-cup-2014-predicting-excitement-at-donors-choose/data</w:t>
       </w:r>
     </w:p>
   </w:footnote>
@@ -2120,15 +2057,7 @@
           <w:szCs w:val="20"/>
           <w:lang w:val="en-AU"/>
         </w:rPr>
-        <w:t>After doing this split, I perform transformation in order to transform the variables I chose as predictors as dummy features</w:t>
-      </w:r>
-      <w:r>
-        <w:rPr>
-          <w:sz w:val="20"/>
-          <w:szCs w:val="20"/>
-          <w:lang w:val="en-AU"/>
-        </w:rPr>
-        <w:t xml:space="preserve">. </w:t>
+        <w:t xml:space="preserve">After doing this split, I perform transformation in order to transform the variables I chose as predictors as dummy features. </w:t>
       </w:r>
       <w:r>
         <w:rPr>

</xml_diff>

<commit_message>
changed conclusions + headers of csvs
</commit_message>
<xml_diff>
--- a/Assignment 3/writeup_macgregor.docx
+++ b/Assignment 3/writeup_macgregor.docx
@@ -1434,6 +1434,186 @@
       <w:pPr>
         <w:jc w:val="both"/>
         <w:rPr>
+          <w:sz w:val="22"/>
+          <w:szCs w:val="22"/>
+        </w:rPr>
+      </w:pPr>
+      <w:r>
+        <w:rPr>
+          <w:sz w:val="22"/>
+          <w:szCs w:val="22"/>
+        </w:rPr>
+        <w:t xml:space="preserve">Of </w:t>
+      </w:r>
+      <w:r>
+        <w:rPr>
+          <w:sz w:val="22"/>
+          <w:szCs w:val="22"/>
+        </w:rPr>
+        <w:t>all the models conducted</w:t>
+      </w:r>
+      <w:r>
+        <w:rPr>
+          <w:sz w:val="22"/>
+          <w:szCs w:val="22"/>
+        </w:rPr>
+        <w:t xml:space="preserve">, the one that maximizes the area under </w:t>
+      </w:r>
+      <w:r>
+        <w:rPr>
+          <w:sz w:val="22"/>
+          <w:szCs w:val="22"/>
+        </w:rPr>
+        <w:t>the curve</w:t>
+      </w:r>
+      <w:r>
+        <w:rPr>
+          <w:sz w:val="22"/>
+          <w:szCs w:val="22"/>
+        </w:rPr>
+        <w:t xml:space="preserve"> is Gradient Boosting, even though</w:t>
+      </w:r>
+      <w:r>
+        <w:rPr>
+          <w:sz w:val="22"/>
+          <w:szCs w:val="22"/>
+        </w:rPr>
+        <w:t>, with those parameters (learning rate = .001)</w:t>
+      </w:r>
+      <w:r>
+        <w:rPr>
+          <w:sz w:val="22"/>
+          <w:szCs w:val="22"/>
+        </w:rPr>
+        <w:t xml:space="preserve"> it is </w:t>
+      </w:r>
+      <w:r>
+        <w:rPr>
+          <w:sz w:val="22"/>
+          <w:szCs w:val="22"/>
+        </w:rPr>
+        <w:t xml:space="preserve">not </w:t>
+      </w:r>
+      <w:r>
+        <w:rPr>
+          <w:sz w:val="22"/>
+          <w:szCs w:val="22"/>
+        </w:rPr>
+        <w:t xml:space="preserve">the one that gives us the </w:t>
+      </w:r>
+      <w:r>
+        <w:rPr>
+          <w:sz w:val="22"/>
+          <w:szCs w:val="22"/>
+        </w:rPr>
+        <w:t>higher</w:t>
+      </w:r>
+      <w:r>
+        <w:rPr>
+          <w:sz w:val="22"/>
+          <w:szCs w:val="22"/>
+        </w:rPr>
+        <w:t xml:space="preserve"> precision at the top </w:t>
+      </w:r>
+      <w:r>
+        <w:rPr>
+          <w:sz w:val="22"/>
+          <w:szCs w:val="22"/>
+        </w:rPr>
+        <w:t xml:space="preserve">50% </w:t>
+      </w:r>
+      <w:r>
+        <w:rPr>
+          <w:sz w:val="22"/>
+          <w:szCs w:val="22"/>
+        </w:rPr>
+        <w:t xml:space="preserve">percent. </w:t>
+      </w:r>
+      <w:r>
+        <w:rPr>
+          <w:sz w:val="22"/>
+          <w:szCs w:val="22"/>
+        </w:rPr>
+        <w:t xml:space="preserve">This underlines a big trade off decision to be made, about whether we care about maximizing </w:t>
+      </w:r>
+      <w:r>
+        <w:rPr>
+          <w:sz w:val="22"/>
+          <w:szCs w:val="22"/>
+        </w:rPr>
+        <w:t xml:space="preserve">the area under the curve estimation, or we care about the performance at a given threshold. </w:t>
+      </w:r>
+      <w:r>
+        <w:rPr>
+          <w:sz w:val="22"/>
+          <w:szCs w:val="22"/>
+        </w:rPr>
+        <w:t xml:space="preserve">An important factor </w:t>
+      </w:r>
+      <w:r>
+        <w:rPr>
+          <w:sz w:val="22"/>
+          <w:szCs w:val="22"/>
+        </w:rPr>
+        <w:t>to decide how to decide which model to use is to</w:t>
+      </w:r>
+      <w:r>
+        <w:rPr>
+          <w:sz w:val="22"/>
+          <w:szCs w:val="22"/>
+        </w:rPr>
+        <w:t xml:space="preserve"> take into consideration is how much resources can be invested in helping the projects. If little resources are available, we might want to use precision at small percentages as the important measure evaluating the model that is more adequate for us</w:t>
+      </w:r>
+      <w:r>
+        <w:rPr>
+          <w:sz w:val="22"/>
+          <w:szCs w:val="22"/>
+        </w:rPr>
+        <w:t xml:space="preserve">, and thus use a </w:t>
+      </w:r>
+      <w:r>
+        <w:rPr>
+          <w:sz w:val="22"/>
+          <w:szCs w:val="22"/>
+        </w:rPr>
+        <w:t>Random Forest with 10 estimators, a maximum depth of 50, and using log2 as minimum samples split</w:t>
+      </w:r>
+      <w:r>
+        <w:rPr>
+          <w:sz w:val="22"/>
+          <w:szCs w:val="22"/>
+        </w:rPr>
+        <w:t xml:space="preserve">. If we not only care about those that we can target at a specific level, but we would like to target more, and make sure to be reaching out to everyone that needs the help (which means not misclassifying as </w:t>
+      </w:r>
+      <w:r>
+        <w:rPr>
+          <w:i/>
+          <w:sz w:val="22"/>
+          <w:szCs w:val="22"/>
+        </w:rPr>
+        <w:t>not in need</w:t>
+      </w:r>
+      <w:r>
+        <w:rPr>
+          <w:sz w:val="22"/>
+          <w:szCs w:val="22"/>
+        </w:rPr>
+        <w:t xml:space="preserve"> those who are), we should decide better with an AUC performance.  </w:t>
+      </w:r>
+    </w:p>
+    <w:p>
+      <w:pPr>
+        <w:jc w:val="both"/>
+        <w:rPr>
+          <w:sz w:val="22"/>
+          <w:szCs w:val="22"/>
+        </w:rPr>
+      </w:pPr>
+    </w:p>
+    <w:p>
+      <w:pPr>
+        <w:jc w:val="both"/>
+        <w:rPr>
           <w:rFonts w:ascii="Calibri" w:eastAsia="Times New Roman" w:hAnsi="Calibri"/>
           <w:color w:val="000000"/>
         </w:rPr>
@@ -1443,152 +1623,70 @@
           <w:sz w:val="22"/>
           <w:szCs w:val="22"/>
         </w:rPr>
-        <w:t xml:space="preserve">Of </w:t>
-      </w:r>
-      <w:r>
-        <w:rPr>
-          <w:sz w:val="22"/>
-          <w:szCs w:val="22"/>
-        </w:rPr>
-        <w:t>all the models conducted</w:t>
-      </w:r>
-      <w:r>
-        <w:rPr>
-          <w:sz w:val="22"/>
-          <w:szCs w:val="22"/>
-        </w:rPr>
-        <w:t xml:space="preserve">, the one that maximizes the area under </w:t>
-      </w:r>
-      <w:r>
-        <w:rPr>
-          <w:sz w:val="22"/>
-          <w:szCs w:val="22"/>
-        </w:rPr>
-        <w:t>the curve</w:t>
-      </w:r>
-      <w:r>
-        <w:rPr>
-          <w:sz w:val="22"/>
-          <w:szCs w:val="22"/>
-        </w:rPr>
-        <w:t xml:space="preserve"> is Gradient Boosting, even though</w:t>
-      </w:r>
-      <w:r>
-        <w:rPr>
-          <w:sz w:val="22"/>
-          <w:szCs w:val="22"/>
-        </w:rPr>
-        <w:t>, with those parameters (learning rate = .001)</w:t>
-      </w:r>
-      <w:r>
-        <w:rPr>
-          <w:sz w:val="22"/>
-          <w:szCs w:val="22"/>
-        </w:rPr>
-        <w:t xml:space="preserve"> it is the one that gives us the lower precision at the top percent. </w:t>
-      </w:r>
-      <w:r>
-        <w:rPr>
-          <w:sz w:val="22"/>
-          <w:szCs w:val="22"/>
-        </w:rPr>
-        <w:t xml:space="preserve">This underlines a big trade off decision to be made, about whether we care about maximizing </w:t>
-      </w:r>
-      <w:r>
-        <w:rPr>
-          <w:sz w:val="22"/>
-          <w:szCs w:val="22"/>
-        </w:rPr>
-        <w:t xml:space="preserve">the area under the curve estimation, or we care about the performance at a given threshold. </w:t>
-      </w:r>
-      <w:r>
-        <w:rPr>
-          <w:sz w:val="22"/>
-          <w:szCs w:val="22"/>
-        </w:rPr>
-        <w:t xml:space="preserve">An important factor </w:t>
-      </w:r>
-      <w:r>
-        <w:rPr>
-          <w:sz w:val="22"/>
-          <w:szCs w:val="22"/>
-        </w:rPr>
-        <w:t>to decide how to decide which model to use is to</w:t>
-      </w:r>
-      <w:r>
-        <w:rPr>
-          <w:sz w:val="22"/>
-          <w:szCs w:val="22"/>
-        </w:rPr>
-        <w:t xml:space="preserve"> take into consideration is how much resources can be invested in helping the projects. If little resources are available, we might want to use precision at small percentages as the important measure evaluating the model that is more adequate for us</w:t>
-      </w:r>
-      <w:r>
-        <w:rPr>
-          <w:sz w:val="22"/>
-          <w:szCs w:val="22"/>
-        </w:rPr>
-        <w:t xml:space="preserve">, and thus use a Gradient Booster with a learning rate of 0.5. If we not only care about those that we can target at a specific level, but we would like to target more, and make sure to be reaching out to everyone that needs the help (which means not misclassifying as </w:t>
-      </w:r>
-      <w:r>
-        <w:rPr>
-          <w:i/>
-          <w:sz w:val="22"/>
-          <w:szCs w:val="22"/>
-        </w:rPr>
-        <w:t>not in need</w:t>
-      </w:r>
-      <w:r>
-        <w:rPr>
-          <w:sz w:val="22"/>
-          <w:szCs w:val="22"/>
-        </w:rPr>
-        <w:t xml:space="preserve"> those who are), we should decide better with an AUC performance.  </w:t>
-      </w:r>
-    </w:p>
-    <w:p>
-      <w:pPr>
-        <w:jc w:val="both"/>
-        <w:rPr>
-          <w:sz w:val="22"/>
-          <w:szCs w:val="22"/>
-        </w:rPr>
-      </w:pPr>
-    </w:p>
-    <w:p>
-      <w:pPr>
-        <w:jc w:val="both"/>
-        <w:rPr>
-          <w:rFonts w:ascii="Calibri" w:eastAsia="Times New Roman" w:hAnsi="Calibri"/>
-          <w:color w:val="000000"/>
-        </w:rPr>
-      </w:pPr>
-      <w:r>
-        <w:rPr>
-          <w:sz w:val="22"/>
-          <w:szCs w:val="22"/>
-        </w:rPr>
         <w:t>These results are supported when we run the models with all data (from 2011 until 2014), with one split of time (‘complete_all_obs.csv’)</w:t>
       </w:r>
-    </w:p>
-    <w:p>
-      <w:pPr>
-        <w:jc w:val="both"/>
-        <w:rPr>
-          <w:sz w:val="22"/>
-          <w:szCs w:val="22"/>
-        </w:rPr>
-      </w:pPr>
-    </w:p>
-    <w:p>
-      <w:pPr>
-        <w:jc w:val="both"/>
-        <w:rPr>
-          <w:sz w:val="22"/>
-          <w:szCs w:val="22"/>
-        </w:rPr>
-      </w:pPr>
+      <w:r>
+        <w:rPr>
+          <w:sz w:val="22"/>
+          <w:szCs w:val="22"/>
+        </w:rPr>
+        <w:t xml:space="preserve">. Shortcomings for the analysis until now, is that the baseline was not captured in my results, which are relevant to know if our prediction is being better than a random prediction. On another hand, I would be interested in using the thresholds as </w:t>
+      </w:r>
+      <w:r>
+        <w:rPr>
+          <w:sz w:val="22"/>
+          <w:szCs w:val="22"/>
+        </w:rPr>
+        <w:t>the percentage of precision and recall that we are interested in interpreting instead of the cutoff that I use for deciding who gets classified as True (this was a mistak</w:t>
+      </w:r>
+      <w:r>
+        <w:rPr>
+          <w:sz w:val="22"/>
+          <w:szCs w:val="22"/>
+        </w:rPr>
+        <w:t xml:space="preserve">e on interpretation on my part), because it is useful to look at precision at levels higher than 50%, which is the higher that I </w:t>
+      </w:r>
+      <w:r>
+        <w:rPr>
+          <w:sz w:val="22"/>
+          <w:szCs w:val="22"/>
+        </w:rPr>
+        <w:t>tested. When we have low thresholds such as 1%</w:t>
+      </w:r>
+      <w:r>
+        <w:rPr>
+          <w:sz w:val="22"/>
+          <w:szCs w:val="22"/>
+        </w:rPr>
+        <w:t xml:space="preserve">, precision is intuitively going to be True, because we are predicting mostly everything that has a probability as little as 0.01 as True. </w:t>
+      </w:r>
       <w:bookmarkStart w:id="0" w:name="_GoBack"/>
       <w:bookmarkEnd w:id="0"/>
+      <w:r>
+        <w:rPr>
+          <w:sz w:val="22"/>
+          <w:szCs w:val="22"/>
+        </w:rPr>
+        <w:t xml:space="preserve"> </w:t>
+      </w:r>
+    </w:p>
+    <w:p>
+      <w:pPr>
+        <w:jc w:val="both"/>
+        <w:rPr>
+          <w:sz w:val="22"/>
+          <w:szCs w:val="22"/>
+        </w:rPr>
+      </w:pPr>
+    </w:p>
+    <w:p>
+      <w:pPr>
+        <w:jc w:val="both"/>
+        <w:rPr>
+          <w:sz w:val="22"/>
+          <w:szCs w:val="22"/>
+        </w:rPr>
+      </w:pPr>
     </w:p>
     <w:p>
       <w:pPr>

</xml_diff>